<commit_message>
Epic 0 - Mariia Vitkovska
</commit_message>
<xml_diff>
--- a/ai_13/mariia_vitkovska/epic5/epic_5_practice_and_labs_report_mariia_vitkovska.docx
+++ b/ai_13/mariia_vitkovska/epic5/epic_5_practice_and_labs_report_mariia_vitkovska.docx
@@ -4,76 +4,75 @@
   <w:body>
     <w:p>
       <w:pPr>
+        <w:pStyle w:val="af0"/>
+        <w:spacing w:before="0" w:beforeAutospacing="0" w:after="0" w:afterAutospacing="0"/>
         <w:jc w:val="center"/>
-        <w:rPr>
-          <w:rFonts w:ascii="Times New Roman" w:eastAsia="Times New Roman" w:hAnsi="Times New Roman" w:cs="Times New Roman"/>
+      </w:pPr>
+      <w:r>
+        <w:rPr>
+          <w:color w:val="000000"/>
           <w:sz w:val="28"/>
           <w:szCs w:val="28"/>
         </w:rPr>
-      </w:pPr>
-      <w:r>
-        <w:rPr>
-          <w:rFonts w:ascii="Times New Roman" w:eastAsia="Times New Roman" w:hAnsi="Times New Roman" w:cs="Times New Roman"/>
+        <w:t>Міністерство освіти і науки України</w:t>
+      </w:r>
+    </w:p>
+    <w:p>
+      <w:pPr>
+        <w:pStyle w:val="af0"/>
+        <w:spacing w:before="0" w:beforeAutospacing="0" w:after="0" w:afterAutospacing="0"/>
+        <w:jc w:val="center"/>
+      </w:pPr>
+      <w:r>
+        <w:rPr>
+          <w:color w:val="000000"/>
           <w:sz w:val="28"/>
           <w:szCs w:val="28"/>
         </w:rPr>
-        <w:t>Міністерство освіти і науки України</w:t>
-      </w:r>
-    </w:p>
-    <w:p>
-      <w:pPr>
+        <w:t>Національний університет «Львівська політехніка»</w:t>
+      </w:r>
+    </w:p>
+    <w:p>
+      <w:pPr>
+        <w:pStyle w:val="af0"/>
+        <w:spacing w:before="0" w:beforeAutospacing="0" w:after="0" w:afterAutospacing="0"/>
         <w:jc w:val="center"/>
-        <w:rPr>
-          <w:rFonts w:ascii="Times New Roman" w:eastAsia="Times New Roman" w:hAnsi="Times New Roman" w:cs="Times New Roman"/>
+      </w:pPr>
+      <w:r>
+        <w:rPr>
+          <w:color w:val="000000"/>
           <w:sz w:val="28"/>
           <w:szCs w:val="28"/>
         </w:rPr>
-      </w:pPr>
-      <w:r>
-        <w:rPr>
-          <w:rFonts w:ascii="Times New Roman" w:eastAsia="Times New Roman" w:hAnsi="Times New Roman" w:cs="Times New Roman"/>
-          <w:sz w:val="28"/>
-          <w:szCs w:val="28"/>
-        </w:rPr>
-        <w:t>Національний університет «Львівська політехніка»</w:t>
-      </w:r>
-    </w:p>
-    <w:p>
-      <w:pPr>
-        <w:spacing w:after="0" w:line="360" w:lineRule="auto"/>
+        <w:t>Кафедра систем штучного інтелекту</w:t>
+      </w:r>
+    </w:p>
+    <w:p>
+      <w:pPr>
+        <w:rPr>
+          <w:rFonts w:ascii="Times New Roman" w:eastAsia="Times New Roman" w:hAnsi="Times New Roman" w:cs="Times New Roman"/>
+        </w:rPr>
+      </w:pPr>
+    </w:p>
+    <w:p>
+      <w:pPr>
         <w:jc w:val="center"/>
         <w:rPr>
           <w:rFonts w:ascii="Times New Roman" w:eastAsia="Times New Roman" w:hAnsi="Times New Roman" w:cs="Times New Roman"/>
-          <w:sz w:val="28"/>
-          <w:szCs w:val="28"/>
-        </w:rPr>
-      </w:pPr>
-      <w:r>
-        <w:rPr>
-          <w:rFonts w:ascii="Times New Roman" w:eastAsia="Times New Roman" w:hAnsi="Times New Roman" w:cs="Times New Roman"/>
-          <w:sz w:val="28"/>
-          <w:szCs w:val="28"/>
-        </w:rPr>
-        <w:t>Кафедра систем штучного інтелекту</w:t>
-      </w:r>
-    </w:p>
-    <w:p>
-      <w:pPr>
-        <w:jc w:val="center"/>
-        <w:rPr>
-          <w:rFonts w:ascii="Times New Roman" w:eastAsia="Times New Roman" w:hAnsi="Times New Roman" w:cs="Times New Roman"/>
-        </w:rPr>
-      </w:pPr>
-      <w:r>
-        <w:rPr>
-          <w:rFonts w:ascii="Times New Roman" w:eastAsia="Times New Roman" w:hAnsi="Times New Roman" w:cs="Times New Roman"/>
+          <w:lang w:val="en-US"/>
+        </w:rPr>
+      </w:pPr>
+      <w:r>
+        <w:rPr>
           <w:noProof/>
+          <w:color w:val="000000"/>
+          <w:bdr w:val="none" w:sz="0" w:space="0" w:color="auto" w:frame="1"/>
         </w:rPr>
         <w:drawing>
-          <wp:inline distT="0" distB="0" distL="0" distR="0" wp14:anchorId="56670447" wp14:editId="491BFB73">
-            <wp:extent cx="3372485" cy="3205480"/>
-            <wp:effectExtent l="0" t="0" r="0" b="0"/>
-            <wp:docPr id="17" name="Рисунок 17" descr="photo_2023-10-31_19-00-56"/>
+          <wp:inline distT="0" distB="0" distL="0" distR="0" wp14:anchorId="4DB7B2E2" wp14:editId="1B5662C4">
+            <wp:extent cx="2814320" cy="2683510"/>
+            <wp:effectExtent l="0" t="0" r="5080" b="2540"/>
+            <wp:docPr id="10" name="Рисунок 10"/>
             <wp:cNvGraphicFramePr>
               <a:graphicFrameLocks xmlns:a="http://schemas.openxmlformats.org/drawingml/2006/main" noChangeAspect="1"/>
             </wp:cNvGraphicFramePr>
@@ -81,7 +80,7 @@
               <a:graphicData uri="http://schemas.openxmlformats.org/drawingml/2006/picture">
                 <pic:pic xmlns:pic="http://schemas.openxmlformats.org/drawingml/2006/picture">
                   <pic:nvPicPr>
-                    <pic:cNvPr id="0" name="Picture 3" descr="photo_2023-10-31_19-00-56"/>
+                    <pic:cNvPr id="0" name="Рисунок 1"/>
                     <pic:cNvPicPr>
                       <a:picLocks noChangeAspect="1" noChangeArrowheads="1"/>
                     </pic:cNvPicPr>
@@ -102,7 +101,7 @@
                   <pic:spPr bwMode="auto">
                     <a:xfrm>
                       <a:off x="0" y="0"/>
-                      <a:ext cx="3372485" cy="3205480"/>
+                      <a:ext cx="2814320" cy="2683510"/>
                     </a:xfrm>
                     <a:prstGeom prst="rect">
                       <a:avLst/>
@@ -118,6 +117,8 @@
           </wp:inline>
         </w:drawing>
       </w:r>
+      <w:bookmarkStart w:id="0" w:name="_GoBack"/>
+      <w:bookmarkEnd w:id="0"/>
     </w:p>
     <w:p>
       <w:pPr>
@@ -126,379 +127,214 @@
         <w:rPr>
           <w:rFonts w:ascii="Times New Roman" w:eastAsia="Times New Roman" w:hAnsi="Times New Roman" w:cs="Times New Roman"/>
           <w:b/>
-          <w:sz w:val="40"/>
-          <w:szCs w:val="40"/>
+          <w:sz w:val="56"/>
+          <w:szCs w:val="56"/>
         </w:rPr>
       </w:pPr>
       <w:r>
         <w:rPr>
           <w:rFonts w:ascii="Times New Roman" w:eastAsia="Times New Roman" w:hAnsi="Times New Roman" w:cs="Times New Roman"/>
           <w:b/>
-          <w:sz w:val="40"/>
-          <w:szCs w:val="40"/>
+          <w:sz w:val="56"/>
+          <w:szCs w:val="56"/>
         </w:rPr>
         <w:t>Звіт</w:t>
       </w:r>
     </w:p>
     <w:p>
       <w:pPr>
-        <w:spacing w:line="240" w:lineRule="auto"/>
+        <w:pStyle w:val="af0"/>
+        <w:spacing w:before="0" w:beforeAutospacing="0" w:after="0" w:afterAutospacing="0"/>
         <w:jc w:val="center"/>
-        <w:rPr>
-          <w:rFonts w:ascii="Times New Roman" w:eastAsia="Times New Roman" w:hAnsi="Times New Roman" w:cs="Times New Roman"/>
+      </w:pPr>
+      <w:proofErr w:type="spellStart"/>
+      <w:r>
+        <w:rPr>
+          <w:b/>
+          <w:bCs/>
+          <w:color w:val="000000"/>
           <w:sz w:val="28"/>
           <w:szCs w:val="28"/>
         </w:rPr>
-      </w:pPr>
-      <w:r>
-        <w:rPr>
-          <w:rFonts w:ascii="Times New Roman" w:eastAsia="Times New Roman" w:hAnsi="Times New Roman" w:cs="Times New Roman"/>
+        <w:t>ро</w:t>
+      </w:r>
+      <w:proofErr w:type="spellEnd"/>
+      <w:r>
+        <w:rPr>
+          <w:b/>
+          <w:bCs/>
+          <w:color w:val="000000"/>
           <w:sz w:val="28"/>
           <w:szCs w:val="28"/>
         </w:rPr>
-        <w:t xml:space="preserve">про виконання </w:t>
-      </w:r>
-    </w:p>
-    <w:p>
-      <w:pPr>
-        <w:tabs>
-          <w:tab w:val="center" w:pos="4819"/>
-          <w:tab w:val="left" w:pos="7468"/>
-        </w:tabs>
-        <w:spacing w:line="240" w:lineRule="auto"/>
-        <w:rPr>
-          <w:rFonts w:ascii="Times New Roman" w:eastAsia="Times New Roman" w:hAnsi="Times New Roman" w:cs="Times New Roman"/>
-          <w:b/>
+        <w:t xml:space="preserve"> виконання лабораторних та практичних робіт блоку № 5</w:t>
+      </w:r>
+    </w:p>
+    <w:p>
+      <w:pPr>
+        <w:pStyle w:val="af0"/>
+        <w:spacing w:before="0" w:beforeAutospacing="0" w:after="0" w:afterAutospacing="0"/>
+        <w:jc w:val="center"/>
+      </w:pPr>
+      <w:r>
+        <w:rPr>
+          <w:color w:val="000000"/>
           <w:sz w:val="28"/>
           <w:szCs w:val="28"/>
-          <w:lang w:val="en-US"/>
-        </w:rPr>
-      </w:pPr>
-      <w:r>
-        <w:rPr>
-          <w:rFonts w:ascii="Times New Roman" w:eastAsia="Times New Roman" w:hAnsi="Times New Roman" w:cs="Times New Roman"/>
+        </w:rPr>
+        <w:t>На тему:  «Файли. Системи числення. Бінарні Файли. Символи і Рядкові Змінні та Текстові Файли. Стандартна бібліотека та деталі/методи роботи з файлами. Створення й використання бібліотек.»</w:t>
+      </w:r>
+    </w:p>
+    <w:p>
+      <w:pPr>
+        <w:pStyle w:val="af0"/>
+        <w:spacing w:before="0" w:beforeAutospacing="0" w:after="0" w:afterAutospacing="0"/>
+        <w:jc w:val="center"/>
+      </w:pPr>
+      <w:r>
+        <w:rPr>
           <w:b/>
+          <w:bCs/>
+          <w:i/>
+          <w:iCs/>
+          <w:color w:val="000000"/>
           <w:sz w:val="28"/>
           <w:szCs w:val="28"/>
         </w:rPr>
-        <w:tab/>
-        <w:t xml:space="preserve">Лабораторних та практичних робіт № </w:t>
-      </w:r>
-      <w:r>
-        <w:rPr>
-          <w:rFonts w:ascii="Times New Roman" w:eastAsia="Times New Roman" w:hAnsi="Times New Roman" w:cs="Times New Roman"/>
-          <w:b/>
+        <w:t xml:space="preserve">з дисципліни: </w:t>
+      </w:r>
+      <w:r>
+        <w:rPr>
+          <w:color w:val="000000"/>
           <w:sz w:val="28"/>
           <w:szCs w:val="28"/>
-          <w:lang w:val="en-US"/>
-        </w:rPr>
-        <w:t>5</w:t>
-      </w:r>
-    </w:p>
-    <w:p>
-      <w:pPr>
-        <w:spacing w:line="240" w:lineRule="auto"/>
+        </w:rPr>
+        <w:t>«Мови та парадигми програмування»</w:t>
+      </w:r>
+    </w:p>
+    <w:p>
+      <w:pPr>
+        <w:pStyle w:val="af0"/>
+        <w:spacing w:before="0" w:beforeAutospacing="0" w:after="0" w:afterAutospacing="0"/>
         <w:jc w:val="center"/>
-        <w:rPr>
-          <w:rFonts w:ascii="Times New Roman" w:eastAsia="Times New Roman" w:hAnsi="Times New Roman" w:cs="Times New Roman"/>
+      </w:pPr>
+      <w:r>
+        <w:rPr>
+          <w:color w:val="000000"/>
           <w:sz w:val="28"/>
           <w:szCs w:val="28"/>
         </w:rPr>
-      </w:pPr>
-      <w:r>
-        <w:rPr>
-          <w:rFonts w:ascii="Times New Roman" w:eastAsia="Times New Roman" w:hAnsi="Times New Roman" w:cs="Times New Roman"/>
-          <w:b/>
-          <w:i/>
+        <w:t>до:</w:t>
+      </w:r>
+    </w:p>
+    <w:p>
+      <w:pPr>
+        <w:pStyle w:val="af0"/>
+        <w:spacing w:before="0" w:beforeAutospacing="0" w:after="0" w:afterAutospacing="0"/>
+        <w:jc w:val="center"/>
+      </w:pPr>
+      <w:r>
+        <w:rPr>
+          <w:color w:val="000000"/>
           <w:sz w:val="28"/>
           <w:szCs w:val="28"/>
         </w:rPr>
-        <w:t xml:space="preserve">з дисципліни: </w:t>
-      </w:r>
-      <w:r>
-        <w:rPr>
-          <w:rFonts w:ascii="Times New Roman" w:eastAsia="Times New Roman" w:hAnsi="Times New Roman" w:cs="Times New Roman"/>
+        <w:t>ВНС Лабораторної Роботи № 6 </w:t>
+      </w:r>
+    </w:p>
+    <w:p>
+      <w:pPr>
+        <w:pStyle w:val="af0"/>
+        <w:spacing w:before="0" w:beforeAutospacing="0" w:after="0" w:afterAutospacing="0"/>
+        <w:jc w:val="center"/>
+      </w:pPr>
+      <w:r>
+        <w:rPr>
+          <w:color w:val="000000"/>
           <w:sz w:val="28"/>
           <w:szCs w:val="28"/>
         </w:rPr>
-        <w:t>«Мови та парадигми програмування»</w:t>
-      </w:r>
-    </w:p>
-    <w:p>
-      <w:pPr>
-        <w:spacing w:line="240" w:lineRule="auto"/>
+        <w:t>ВНС Лабораторної Роботи № 8</w:t>
+      </w:r>
+    </w:p>
+    <w:p>
+      <w:pPr>
+        <w:pStyle w:val="af0"/>
+        <w:spacing w:before="0" w:beforeAutospacing="0" w:after="0" w:afterAutospacing="0"/>
         <w:jc w:val="center"/>
-        <w:rPr>
-          <w:rFonts w:ascii="Times New Roman" w:eastAsia="Times New Roman" w:hAnsi="Times New Roman" w:cs="Times New Roman"/>
+      </w:pPr>
+      <w:r>
+        <w:rPr>
+          <w:color w:val="000000"/>
           <w:sz w:val="28"/>
           <w:szCs w:val="28"/>
         </w:rPr>
-      </w:pPr>
-      <w:r>
-        <w:rPr>
-          <w:rFonts w:ascii="Times New Roman" w:eastAsia="Times New Roman" w:hAnsi="Times New Roman" w:cs="Times New Roman"/>
-          <w:b/>
-          <w:i/>
+        <w:t>ВНС Лабораторної Роботи № 9</w:t>
+      </w:r>
+    </w:p>
+    <w:p>
+      <w:pPr>
+        <w:pStyle w:val="af0"/>
+        <w:spacing w:before="0" w:beforeAutospacing="0" w:after="0" w:afterAutospacing="0"/>
+        <w:jc w:val="center"/>
+      </w:pPr>
+      <w:proofErr w:type="spellStart"/>
+      <w:r>
+        <w:rPr>
+          <w:color w:val="000000"/>
           <w:sz w:val="28"/>
           <w:szCs w:val="28"/>
         </w:rPr>
-        <w:t>з розділу</w:t>
-      </w:r>
-      <w:r>
-        <w:rPr>
-          <w:rFonts w:ascii="Times New Roman" w:eastAsia="Times New Roman" w:hAnsi="Times New Roman" w:cs="Times New Roman"/>
+        <w:t>Алготестер</w:t>
+      </w:r>
+      <w:proofErr w:type="spellEnd"/>
+      <w:r>
+        <w:rPr>
+          <w:color w:val="000000"/>
           <w:sz w:val="28"/>
           <w:szCs w:val="28"/>
         </w:rPr>
-        <w:t>:  «</w:t>
-      </w:r>
-      <w:proofErr w:type="spellStart"/>
-      <w:r>
-        <w:rPr>
-          <w:rFonts w:ascii="Times New Roman" w:eastAsia="Times New Roman" w:hAnsi="Times New Roman" w:cs="Times New Roman"/>
+        <w:t xml:space="preserve"> Лабораторної Роботи №4</w:t>
+      </w:r>
+    </w:p>
+    <w:p>
+      <w:pPr>
+        <w:pStyle w:val="af0"/>
+        <w:spacing w:before="0" w:beforeAutospacing="0" w:after="0" w:afterAutospacing="0"/>
+        <w:jc w:val="center"/>
+      </w:pPr>
+      <w:proofErr w:type="spellStart"/>
+      <w:r>
+        <w:rPr>
+          <w:color w:val="000000"/>
           <w:sz w:val="28"/>
           <w:szCs w:val="28"/>
-          <w:lang w:val="en-US"/>
-        </w:rPr>
-        <w:t>Файли</w:t>
-      </w:r>
-      <w:proofErr w:type="spellEnd"/>
-      <w:r>
-        <w:rPr>
-          <w:rFonts w:ascii="Times New Roman" w:eastAsia="Times New Roman" w:hAnsi="Times New Roman" w:cs="Times New Roman"/>
+        </w:rPr>
+        <w:t>Алготестер</w:t>
+      </w:r>
+      <w:proofErr w:type="spellEnd"/>
+      <w:r>
+        <w:rPr>
+          <w:color w:val="000000"/>
           <w:sz w:val="28"/>
           <w:szCs w:val="28"/>
-          <w:lang w:val="en-US"/>
-        </w:rPr>
-        <w:t xml:space="preserve">. </w:t>
-      </w:r>
-      <w:proofErr w:type="spellStart"/>
-      <w:proofErr w:type="gramStart"/>
-      <w:r>
-        <w:rPr>
-          <w:rFonts w:ascii="Times New Roman" w:eastAsia="Times New Roman" w:hAnsi="Times New Roman" w:cs="Times New Roman"/>
+        </w:rPr>
+        <w:t xml:space="preserve"> Лабораторної Роботи №6</w:t>
+      </w:r>
+    </w:p>
+    <w:p>
+      <w:pPr>
+        <w:pStyle w:val="af0"/>
+        <w:spacing w:before="0" w:beforeAutospacing="0" w:after="0" w:afterAutospacing="0"/>
+        <w:jc w:val="center"/>
+      </w:pPr>
+      <w:r>
+        <w:rPr>
+          <w:color w:val="000000"/>
           <w:sz w:val="28"/>
           <w:szCs w:val="28"/>
-          <w:lang w:val="en-US"/>
-        </w:rPr>
-        <w:t>Системи</w:t>
-      </w:r>
-      <w:proofErr w:type="spellEnd"/>
-      <w:r>
-        <w:rPr>
-          <w:rFonts w:ascii="Times New Roman" w:eastAsia="Times New Roman" w:hAnsi="Times New Roman" w:cs="Times New Roman"/>
-          <w:sz w:val="28"/>
-          <w:szCs w:val="28"/>
-          <w:lang w:val="en-US"/>
-        </w:rPr>
-        <w:t xml:space="preserve"> </w:t>
-      </w:r>
-      <w:proofErr w:type="spellStart"/>
-      <w:r>
-        <w:rPr>
-          <w:rFonts w:ascii="Times New Roman" w:eastAsia="Times New Roman" w:hAnsi="Times New Roman" w:cs="Times New Roman"/>
-          <w:sz w:val="28"/>
-          <w:szCs w:val="28"/>
-          <w:lang w:val="en-US"/>
-        </w:rPr>
-        <w:t>числення</w:t>
-      </w:r>
-      <w:proofErr w:type="spellEnd"/>
-      <w:r>
-        <w:rPr>
-          <w:rFonts w:ascii="Times New Roman" w:eastAsia="Times New Roman" w:hAnsi="Times New Roman" w:cs="Times New Roman"/>
-          <w:sz w:val="28"/>
-          <w:szCs w:val="28"/>
-          <w:lang w:val="en-US"/>
-        </w:rPr>
-        <w:t>.</w:t>
-      </w:r>
-      <w:proofErr w:type="gramEnd"/>
-      <w:r>
-        <w:rPr>
-          <w:rFonts w:ascii="Times New Roman" w:eastAsia="Times New Roman" w:hAnsi="Times New Roman" w:cs="Times New Roman"/>
-          <w:sz w:val="28"/>
-          <w:szCs w:val="28"/>
-          <w:lang w:val="en-US"/>
-        </w:rPr>
-        <w:t xml:space="preserve"> </w:t>
-      </w:r>
-      <w:proofErr w:type="spellStart"/>
-      <w:proofErr w:type="gramStart"/>
-      <w:r>
-        <w:rPr>
-          <w:rFonts w:ascii="Times New Roman" w:eastAsia="Times New Roman" w:hAnsi="Times New Roman" w:cs="Times New Roman"/>
-          <w:sz w:val="28"/>
-          <w:szCs w:val="28"/>
-          <w:lang w:val="en-US"/>
-        </w:rPr>
-        <w:t>Бінарні</w:t>
-      </w:r>
-      <w:proofErr w:type="spellEnd"/>
-      <w:r>
-        <w:rPr>
-          <w:rFonts w:ascii="Times New Roman" w:eastAsia="Times New Roman" w:hAnsi="Times New Roman" w:cs="Times New Roman"/>
-          <w:sz w:val="28"/>
-          <w:szCs w:val="28"/>
-          <w:lang w:val="en-US"/>
-        </w:rPr>
-        <w:t xml:space="preserve"> </w:t>
-      </w:r>
-      <w:proofErr w:type="spellStart"/>
-      <w:r>
-        <w:rPr>
-          <w:rFonts w:ascii="Times New Roman" w:eastAsia="Times New Roman" w:hAnsi="Times New Roman" w:cs="Times New Roman"/>
-          <w:sz w:val="28"/>
-          <w:szCs w:val="28"/>
-          <w:lang w:val="en-US"/>
-        </w:rPr>
-        <w:t>Файли</w:t>
-      </w:r>
-      <w:proofErr w:type="spellEnd"/>
-      <w:r>
-        <w:rPr>
-          <w:rFonts w:ascii="Times New Roman" w:eastAsia="Times New Roman" w:hAnsi="Times New Roman" w:cs="Times New Roman"/>
-          <w:sz w:val="28"/>
-          <w:szCs w:val="28"/>
-          <w:lang w:val="en-US"/>
-        </w:rPr>
-        <w:t xml:space="preserve">. </w:t>
-      </w:r>
-      <w:proofErr w:type="spellStart"/>
-      <w:r>
-        <w:rPr>
-          <w:rFonts w:ascii="Times New Roman" w:eastAsia="Times New Roman" w:hAnsi="Times New Roman" w:cs="Times New Roman"/>
-          <w:sz w:val="28"/>
-          <w:szCs w:val="28"/>
-          <w:lang w:val="en-US"/>
-        </w:rPr>
-        <w:t>Символи</w:t>
-      </w:r>
-      <w:proofErr w:type="spellEnd"/>
-      <w:r>
-        <w:rPr>
-          <w:rFonts w:ascii="Times New Roman" w:eastAsia="Times New Roman" w:hAnsi="Times New Roman" w:cs="Times New Roman"/>
-          <w:sz w:val="28"/>
-          <w:szCs w:val="28"/>
-          <w:lang w:val="en-US"/>
-        </w:rPr>
-        <w:t xml:space="preserve"> і </w:t>
-      </w:r>
-      <w:proofErr w:type="spellStart"/>
-      <w:r>
-        <w:rPr>
-          <w:rFonts w:ascii="Times New Roman" w:eastAsia="Times New Roman" w:hAnsi="Times New Roman" w:cs="Times New Roman"/>
-          <w:sz w:val="28"/>
-          <w:szCs w:val="28"/>
-          <w:lang w:val="en-US"/>
-        </w:rPr>
-        <w:t>Рядкові</w:t>
-      </w:r>
-      <w:proofErr w:type="spellEnd"/>
-      <w:r>
-        <w:rPr>
-          <w:rFonts w:ascii="Times New Roman" w:eastAsia="Times New Roman" w:hAnsi="Times New Roman" w:cs="Times New Roman"/>
-          <w:sz w:val="28"/>
-          <w:szCs w:val="28"/>
-          <w:lang w:val="en-US"/>
-        </w:rPr>
-        <w:t xml:space="preserve"> </w:t>
-      </w:r>
-      <w:proofErr w:type="spellStart"/>
-      <w:r>
-        <w:rPr>
-          <w:rFonts w:ascii="Times New Roman" w:eastAsia="Times New Roman" w:hAnsi="Times New Roman" w:cs="Times New Roman"/>
-          <w:sz w:val="28"/>
-          <w:szCs w:val="28"/>
-          <w:lang w:val="en-US"/>
-        </w:rPr>
-        <w:t>Змінні</w:t>
-      </w:r>
-      <w:proofErr w:type="spellEnd"/>
-      <w:r>
-        <w:rPr>
-          <w:rFonts w:ascii="Times New Roman" w:eastAsia="Times New Roman" w:hAnsi="Times New Roman" w:cs="Times New Roman"/>
-          <w:sz w:val="28"/>
-          <w:szCs w:val="28"/>
-          <w:lang w:val="en-US"/>
-        </w:rPr>
-        <w:t xml:space="preserve"> та </w:t>
-      </w:r>
-      <w:proofErr w:type="spellStart"/>
-      <w:r>
-        <w:rPr>
-          <w:rFonts w:ascii="Times New Roman" w:eastAsia="Times New Roman" w:hAnsi="Times New Roman" w:cs="Times New Roman"/>
-          <w:sz w:val="28"/>
-          <w:szCs w:val="28"/>
-          <w:lang w:val="en-US"/>
-        </w:rPr>
-        <w:t>Текстові</w:t>
-      </w:r>
-      <w:proofErr w:type="spellEnd"/>
-      <w:r>
-        <w:rPr>
-          <w:rFonts w:ascii="Times New Roman" w:eastAsia="Times New Roman" w:hAnsi="Times New Roman" w:cs="Times New Roman"/>
-          <w:sz w:val="28"/>
-          <w:szCs w:val="28"/>
-          <w:lang w:val="en-US"/>
-        </w:rPr>
-        <w:t xml:space="preserve"> </w:t>
-      </w:r>
-      <w:proofErr w:type="spellStart"/>
-      <w:r>
-        <w:rPr>
-          <w:rFonts w:ascii="Times New Roman" w:eastAsia="Times New Roman" w:hAnsi="Times New Roman" w:cs="Times New Roman"/>
-          <w:sz w:val="28"/>
-          <w:szCs w:val="28"/>
-          <w:lang w:val="en-US"/>
-        </w:rPr>
-        <w:t>Файли</w:t>
-      </w:r>
-      <w:proofErr w:type="spellEnd"/>
-      <w:r>
-        <w:rPr>
-          <w:rFonts w:ascii="Times New Roman" w:eastAsia="Times New Roman" w:hAnsi="Times New Roman" w:cs="Times New Roman"/>
-          <w:sz w:val="28"/>
-          <w:szCs w:val="28"/>
-          <w:lang w:val="en-US"/>
-        </w:rPr>
-        <w:t>. Стандартна бібліотека та деталі/методи роботи з файлами.</w:t>
-      </w:r>
-      <w:proofErr w:type="gramEnd"/>
-      <w:r>
-        <w:rPr>
-          <w:rFonts w:ascii="Times New Roman" w:eastAsia="Times New Roman" w:hAnsi="Times New Roman" w:cs="Times New Roman"/>
-          <w:sz w:val="28"/>
-          <w:szCs w:val="28"/>
-          <w:lang w:val="en-US"/>
-        </w:rPr>
-        <w:t xml:space="preserve"> Створення й використання бібліотек</w:t>
-      </w:r>
-      <w:proofErr w:type="gramStart"/>
-      <w:r>
-        <w:rPr>
-          <w:rFonts w:ascii="Times New Roman" w:eastAsia="Times New Roman" w:hAnsi="Times New Roman" w:cs="Times New Roman"/>
-          <w:sz w:val="28"/>
-          <w:szCs w:val="28"/>
-        </w:rPr>
-        <w:t>.</w:t>
-      </w:r>
-      <w:r>
-        <w:rPr>
-          <w:rFonts w:ascii="Times New Roman" w:eastAsia="Times New Roman" w:hAnsi="Times New Roman" w:cs="Times New Roman"/>
-          <w:sz w:val="28"/>
-          <w:szCs w:val="28"/>
-        </w:rPr>
-        <w:t>»</w:t>
-      </w:r>
-      <w:proofErr w:type="gramEnd"/>
-      <w:r>
-        <w:rPr>
-          <w:rFonts w:ascii="Times New Roman" w:eastAsia="Times New Roman" w:hAnsi="Times New Roman" w:cs="Times New Roman"/>
-          <w:sz w:val="28"/>
-          <w:szCs w:val="28"/>
-        </w:rPr>
-        <w:t>»</w:t>
+        </w:rPr>
+        <w:t>Практичних Робіт №5</w:t>
       </w:r>
     </w:p>
     <w:p>
@@ -5880,27 +5716,14 @@
       <w:r>
         <w:t xml:space="preserve">Малюнок </w:t>
       </w:r>
-      <w:r>
-        <w:fldChar w:fldCharType="begin"/>
-      </w:r>
-      <w:r>
-        <w:instrText xml:space="preserve"> SEQ Малюнок \* ARABIC </w:instrText>
-      </w:r>
-      <w:r>
-        <w:fldChar w:fldCharType="separate"/>
-      </w:r>
-      <w:r>
-        <w:rPr>
-          <w:noProof/>
-        </w:rPr>
-        <w:t>1</w:t>
-      </w:r>
-      <w:r>
-        <w:rPr>
-          <w:noProof/>
-        </w:rPr>
-        <w:fldChar w:fldCharType="end"/>
-      </w:r>
+      <w:fldSimple w:instr=" SEQ Малюнок \* ARABIC ">
+        <w:r>
+          <w:rPr>
+            <w:noProof/>
+          </w:rPr>
+          <w:t>1</w:t>
+        </w:r>
+      </w:fldSimple>
       <w:r>
         <w:t xml:space="preserve"> </w:t>
       </w:r>
@@ -5971,27 +5794,14 @@
       <w:r>
         <w:t xml:space="preserve">Малюнок </w:t>
       </w:r>
-      <w:r>
-        <w:fldChar w:fldCharType="begin"/>
-      </w:r>
-      <w:r>
-        <w:instrText xml:space="preserve"> SEQ Малюнок \* ARABIC </w:instrText>
-      </w:r>
-      <w:r>
-        <w:fldChar w:fldCharType="separate"/>
-      </w:r>
-      <w:r>
-        <w:rPr>
-          <w:noProof/>
-        </w:rPr>
-        <w:t>2</w:t>
-      </w:r>
-      <w:r>
-        <w:rPr>
-          <w:noProof/>
-        </w:rPr>
-        <w:fldChar w:fldCharType="end"/>
-      </w:r>
+      <w:fldSimple w:instr=" SEQ Малюнок \* ARABIC ">
+        <w:r>
+          <w:rPr>
+            <w:noProof/>
+          </w:rPr>
+          <w:t>2</w:t>
+        </w:r>
+      </w:fldSimple>
       <w:r>
         <w:rPr>
           <w:lang w:val="en-US"/>
@@ -6245,7 +6055,6 @@
       </w:r>
       <w:r>
         <w:rPr>
-          <w:rStyle w:val="a"/>
           <w:rFonts w:ascii="Times New Roman" w:eastAsia="Times New Roman" w:hAnsi="Times New Roman" w:cs="Times New Roman"/>
           <w:snapToGrid w:val="0"/>
           <w:color w:val="000000"/>
@@ -6369,8 +6178,6 @@
         </w:rPr>
         <w:t>годин</w:t>
       </w:r>
-      <w:bookmarkStart w:id="0" w:name="_GoBack"/>
-      <w:bookmarkEnd w:id="0"/>
     </w:p>
     <w:p>
       <w:pPr>
@@ -10551,7 +10358,6 @@
         </w:rPr>
         <w:t xml:space="preserve">    </w:t>
       </w:r>
-      <w:proofErr w:type="spellStart"/>
       <w:r>
         <w:rPr>
           <w:rFonts w:ascii="Consolas" w:eastAsia="Times New Roman" w:hAnsi="Consolas" w:cs="Times New Roman"/>
@@ -10561,7 +10367,6 @@
         </w:rPr>
         <w:t>char</w:t>
       </w:r>
-      <w:proofErr w:type="spellEnd"/>
       <w:r>
         <w:rPr>
           <w:rFonts w:ascii="Consolas" w:eastAsia="Times New Roman" w:hAnsi="Consolas" w:cs="Times New Roman"/>
@@ -28118,7 +27923,6 @@
         </w:rPr>
         <w:t xml:space="preserve">    </w:t>
       </w:r>
-      <w:proofErr w:type="spellStart"/>
       <w:r>
         <w:rPr>
           <w:rFonts w:ascii="Consolas" w:eastAsia="Times New Roman" w:hAnsi="Consolas" w:cs="Times New Roman"/>
@@ -28128,7 +27932,6 @@
         </w:rPr>
         <w:t>char</w:t>
       </w:r>
-      <w:proofErr w:type="spellEnd"/>
       <w:r>
         <w:rPr>
           <w:rFonts w:ascii="Consolas" w:eastAsia="Times New Roman" w:hAnsi="Consolas" w:cs="Times New Roman"/>
@@ -29668,7 +29471,6 @@
         </w:rPr>
         <w:t xml:space="preserve">    </w:t>
       </w:r>
-      <w:proofErr w:type="spellStart"/>
       <w:r>
         <w:rPr>
           <w:rFonts w:ascii="Consolas" w:eastAsia="Times New Roman" w:hAnsi="Consolas" w:cs="Times New Roman"/>
@@ -29678,7 +29480,6 @@
         </w:rPr>
         <w:t>char</w:t>
       </w:r>
-      <w:proofErr w:type="spellEnd"/>
       <w:r>
         <w:rPr>
           <w:rFonts w:ascii="Consolas" w:eastAsia="Times New Roman" w:hAnsi="Consolas" w:cs="Times New Roman"/>
@@ -30029,7 +29830,6 @@
         </w:rPr>
         <w:t xml:space="preserve">, </w:t>
       </w:r>
-      <w:proofErr w:type="spellStart"/>
       <w:r>
         <w:rPr>
           <w:rFonts w:ascii="Consolas" w:eastAsia="Times New Roman" w:hAnsi="Consolas" w:cs="Times New Roman"/>
@@ -30039,7 +29839,6 @@
         </w:rPr>
         <w:t>char</w:t>
       </w:r>
-      <w:proofErr w:type="spellEnd"/>
       <w:r>
         <w:rPr>
           <w:rFonts w:ascii="Consolas" w:eastAsia="Times New Roman" w:hAnsi="Consolas" w:cs="Times New Roman"/>
@@ -34180,7 +33979,6 @@
         </w:rPr>
         <w:t xml:space="preserve">            </w:t>
       </w:r>
-      <w:proofErr w:type="spellStart"/>
       <w:r>
         <w:rPr>
           <w:rFonts w:ascii="Consolas" w:eastAsia="Times New Roman" w:hAnsi="Consolas" w:cs="Times New Roman"/>
@@ -34190,7 +33988,6 @@
         </w:rPr>
         <w:t>char</w:t>
       </w:r>
-      <w:proofErr w:type="spellEnd"/>
       <w:r>
         <w:rPr>
           <w:rFonts w:ascii="Consolas" w:eastAsia="Times New Roman" w:hAnsi="Consolas" w:cs="Times New Roman"/>
@@ -35617,7 +35414,6 @@
         </w:rPr>
         <w:t>&lt;</w:t>
       </w:r>
-      <w:proofErr w:type="spellStart"/>
       <w:r>
         <w:rPr>
           <w:rFonts w:ascii="Consolas" w:eastAsia="Times New Roman" w:hAnsi="Consolas" w:cs="Times New Roman"/>
@@ -35627,7 +35423,6 @@
         </w:rPr>
         <w:t>char</w:t>
       </w:r>
-      <w:proofErr w:type="spellEnd"/>
       <w:r>
         <w:rPr>
           <w:rFonts w:ascii="Consolas" w:eastAsia="Times New Roman" w:hAnsi="Consolas" w:cs="Times New Roman"/>
@@ -37294,7 +37089,6 @@
         </w:rPr>
         <w:t xml:space="preserve"> (</w:t>
       </w:r>
-      <w:proofErr w:type="spellStart"/>
       <w:r>
         <w:rPr>
           <w:rFonts w:ascii="Consolas" w:eastAsia="Times New Roman" w:hAnsi="Consolas" w:cs="Times New Roman"/>
@@ -37304,7 +37098,6 @@
         </w:rPr>
         <w:t>char</w:t>
       </w:r>
-      <w:proofErr w:type="spellEnd"/>
       <w:r>
         <w:rPr>
           <w:rFonts w:ascii="Consolas" w:eastAsia="Times New Roman" w:hAnsi="Consolas" w:cs="Times New Roman"/>
@@ -38206,7 +37999,6 @@
         </w:rPr>
         <w:t xml:space="preserve"> </w:t>
       </w:r>
-      <w:proofErr w:type="spellStart"/>
       <w:r>
         <w:rPr>
           <w:rFonts w:ascii="Consolas" w:eastAsia="Times New Roman" w:hAnsi="Consolas" w:cs="Times New Roman"/>
@@ -38216,7 +38008,6 @@
         </w:rPr>
         <w:t>char</w:t>
       </w:r>
-      <w:proofErr w:type="spellEnd"/>
       <w:r>
         <w:rPr>
           <w:rFonts w:ascii="Consolas" w:eastAsia="Times New Roman" w:hAnsi="Consolas" w:cs="Times New Roman"/>
@@ -38275,7 +38066,6 @@
         </w:rPr>
         <w:t xml:space="preserve"> </w:t>
       </w:r>
-      <w:proofErr w:type="spellStart"/>
       <w:r>
         <w:rPr>
           <w:rFonts w:ascii="Consolas" w:eastAsia="Times New Roman" w:hAnsi="Consolas" w:cs="Times New Roman"/>
@@ -38285,7 +38075,6 @@
         </w:rPr>
         <w:t>char</w:t>
       </w:r>
-      <w:proofErr w:type="spellEnd"/>
       <w:r>
         <w:rPr>
           <w:rFonts w:ascii="Consolas" w:eastAsia="Times New Roman" w:hAnsi="Consolas" w:cs="Times New Roman"/>
@@ -38403,7 +38192,6 @@
         </w:rPr>
         <w:t xml:space="preserve"> </w:t>
       </w:r>
-      <w:proofErr w:type="spellStart"/>
       <w:r>
         <w:rPr>
           <w:rFonts w:ascii="Consolas" w:eastAsia="Times New Roman" w:hAnsi="Consolas" w:cs="Times New Roman"/>
@@ -38413,7 +38201,6 @@
         </w:rPr>
         <w:t>char</w:t>
       </w:r>
-      <w:proofErr w:type="spellEnd"/>
       <w:r>
         <w:rPr>
           <w:rFonts w:ascii="Consolas" w:eastAsia="Times New Roman" w:hAnsi="Consolas" w:cs="Times New Roman"/>
@@ -41312,7 +41099,6 @@
         </w:rPr>
         <w:t xml:space="preserve"> </w:t>
       </w:r>
-      <w:proofErr w:type="spellStart"/>
       <w:r>
         <w:rPr>
           <w:rFonts w:ascii="Consolas" w:eastAsia="Times New Roman" w:hAnsi="Consolas" w:cs="Times New Roman"/>
@@ -41322,7 +41108,6 @@
         </w:rPr>
         <w:t>char</w:t>
       </w:r>
-      <w:proofErr w:type="spellEnd"/>
       <w:r>
         <w:rPr>
           <w:rFonts w:ascii="Consolas" w:eastAsia="Times New Roman" w:hAnsi="Consolas" w:cs="Times New Roman"/>
@@ -41381,7 +41166,6 @@
         </w:rPr>
         <w:t xml:space="preserve"> </w:t>
       </w:r>
-      <w:proofErr w:type="spellStart"/>
       <w:r>
         <w:rPr>
           <w:rFonts w:ascii="Consolas" w:eastAsia="Times New Roman" w:hAnsi="Consolas" w:cs="Times New Roman"/>
@@ -41391,7 +41175,6 @@
         </w:rPr>
         <w:t>char</w:t>
       </w:r>
-      <w:proofErr w:type="spellEnd"/>
       <w:r>
         <w:rPr>
           <w:rFonts w:ascii="Consolas" w:eastAsia="Times New Roman" w:hAnsi="Consolas" w:cs="Times New Roman"/>
@@ -42260,7 +42043,6 @@
         </w:rPr>
         <w:t xml:space="preserve"> </w:t>
       </w:r>
-      <w:proofErr w:type="spellStart"/>
       <w:r>
         <w:rPr>
           <w:rFonts w:ascii="Consolas" w:eastAsia="Times New Roman" w:hAnsi="Consolas" w:cs="Times New Roman"/>
@@ -42270,7 +42052,6 @@
         </w:rPr>
         <w:t>char</w:t>
       </w:r>
-      <w:proofErr w:type="spellEnd"/>
       <w:r>
         <w:rPr>
           <w:rFonts w:ascii="Consolas" w:eastAsia="Times New Roman" w:hAnsi="Consolas" w:cs="Times New Roman"/>
@@ -47929,27 +47710,14 @@
       <w:r>
         <w:t xml:space="preserve">Малюнок </w:t>
       </w:r>
-      <w:r>
-        <w:fldChar w:fldCharType="begin"/>
-      </w:r>
-      <w:r>
-        <w:instrText xml:space="preserve"> SEQ Малюнок \* ARABIC </w:instrText>
-      </w:r>
-      <w:r>
-        <w:fldChar w:fldCharType="separate"/>
-      </w:r>
-      <w:r>
-        <w:rPr>
-          <w:noProof/>
-        </w:rPr>
-        <w:t>3</w:t>
-      </w:r>
-      <w:r>
-        <w:rPr>
-          <w:noProof/>
-        </w:rPr>
-        <w:fldChar w:fldCharType="end"/>
-      </w:r>
+      <w:fldSimple w:instr=" SEQ Малюнок \* ARABIC ">
+        <w:r>
+          <w:rPr>
+            <w:noProof/>
+          </w:rPr>
+          <w:t>3</w:t>
+        </w:r>
+      </w:fldSimple>
       <w:r>
         <w:t xml:space="preserve"> </w:t>
       </w:r>
@@ -48217,27 +47985,14 @@
       <w:r>
         <w:t xml:space="preserve">Малюнок </w:t>
       </w:r>
-      <w:r>
-        <w:fldChar w:fldCharType="begin"/>
-      </w:r>
-      <w:r>
-        <w:instrText xml:space="preserve"> SEQ Малюнок \* ARABIC </w:instrText>
-      </w:r>
-      <w:r>
-        <w:fldChar w:fldCharType="separate"/>
-      </w:r>
-      <w:r>
-        <w:rPr>
-          <w:noProof/>
-        </w:rPr>
-        <w:t>4</w:t>
-      </w:r>
-      <w:r>
-        <w:rPr>
-          <w:noProof/>
-        </w:rPr>
-        <w:fldChar w:fldCharType="end"/>
-      </w:r>
+      <w:fldSimple w:instr=" SEQ Малюнок \* ARABIC ">
+        <w:r>
+          <w:rPr>
+            <w:noProof/>
+          </w:rPr>
+          <w:t>4</w:t>
+        </w:r>
+      </w:fldSimple>
       <w:r>
         <w:rPr>
           <w:lang w:val="en-US"/>
@@ -48302,27 +48057,14 @@
       <w:r>
         <w:t xml:space="preserve">Малюнок </w:t>
       </w:r>
-      <w:r>
-        <w:fldChar w:fldCharType="begin"/>
-      </w:r>
-      <w:r>
-        <w:instrText xml:space="preserve"> SEQ Малюнок \* ARABIC </w:instrText>
-      </w:r>
-      <w:r>
-        <w:fldChar w:fldCharType="separate"/>
-      </w:r>
-      <w:r>
-        <w:rPr>
-          <w:noProof/>
-        </w:rPr>
-        <w:t>5</w:t>
-      </w:r>
-      <w:r>
-        <w:rPr>
-          <w:noProof/>
-        </w:rPr>
-        <w:fldChar w:fldCharType="end"/>
-      </w:r>
+      <w:fldSimple w:instr=" SEQ Малюнок \* ARABIC ">
+        <w:r>
+          <w:rPr>
+            <w:noProof/>
+          </w:rPr>
+          <w:t>5</w:t>
+        </w:r>
+      </w:fldSimple>
       <w:r>
         <w:rPr>
           <w:lang w:val="en-US"/>
@@ -48386,27 +48128,14 @@
       <w:r>
         <w:t xml:space="preserve">Малюнок </w:t>
       </w:r>
-      <w:r>
-        <w:fldChar w:fldCharType="begin"/>
-      </w:r>
-      <w:r>
-        <w:instrText xml:space="preserve"> SEQ Малюнок \* ARABIC </w:instrText>
-      </w:r>
-      <w:r>
-        <w:fldChar w:fldCharType="separate"/>
-      </w:r>
-      <w:r>
-        <w:rPr>
-          <w:noProof/>
-        </w:rPr>
-        <w:t>6</w:t>
-      </w:r>
-      <w:r>
-        <w:rPr>
-          <w:noProof/>
-        </w:rPr>
-        <w:fldChar w:fldCharType="end"/>
-      </w:r>
+      <w:fldSimple w:instr=" SEQ Малюнок \* ARABIC ">
+        <w:r>
+          <w:rPr>
+            <w:noProof/>
+          </w:rPr>
+          <w:t>6</w:t>
+        </w:r>
+      </w:fldSimple>
       <w:r>
         <w:rPr>
           <w:lang w:val="en-US"/>
@@ -48593,27 +48322,14 @@
       <w:r>
         <w:t xml:space="preserve">Малюнок </w:t>
       </w:r>
-      <w:r>
-        <w:fldChar w:fldCharType="begin"/>
-      </w:r>
-      <w:r>
-        <w:instrText xml:space="preserve"> SEQ Малюнок \* ARABIC </w:instrText>
-      </w:r>
-      <w:r>
-        <w:fldChar w:fldCharType="separate"/>
-      </w:r>
-      <w:r>
-        <w:rPr>
-          <w:noProof/>
-        </w:rPr>
-        <w:t>7</w:t>
-      </w:r>
-      <w:r>
-        <w:rPr>
-          <w:noProof/>
-        </w:rPr>
-        <w:fldChar w:fldCharType="end"/>
-      </w:r>
+      <w:fldSimple w:instr=" SEQ Малюнок \* ARABIC ">
+        <w:r>
+          <w:rPr>
+            <w:noProof/>
+          </w:rPr>
+          <w:t>7</w:t>
+        </w:r>
+      </w:fldSimple>
       <w:r>
         <w:t xml:space="preserve"> </w:t>
       </w:r>
@@ -48686,27 +48402,14 @@
       <w:r>
         <w:t xml:space="preserve">Малюнок </w:t>
       </w:r>
-      <w:r>
-        <w:fldChar w:fldCharType="begin"/>
-      </w:r>
-      <w:r>
-        <w:instrText xml:space="preserve"> SEQ Малюнок \* ARABIC </w:instrText>
-      </w:r>
-      <w:r>
-        <w:fldChar w:fldCharType="separate"/>
-      </w:r>
-      <w:r>
-        <w:rPr>
-          <w:noProof/>
-        </w:rPr>
-        <w:t>8</w:t>
-      </w:r>
-      <w:r>
-        <w:rPr>
-          <w:noProof/>
-        </w:rPr>
-        <w:fldChar w:fldCharType="end"/>
-      </w:r>
+      <w:fldSimple w:instr=" SEQ Малюнок \* ARABIC ">
+        <w:r>
+          <w:rPr>
+            <w:noProof/>
+          </w:rPr>
+          <w:t>8</w:t>
+        </w:r>
+      </w:fldSimple>
       <w:r>
         <w:rPr>
           <w:lang w:val="en-US"/>
@@ -48776,27 +48479,14 @@
       <w:r>
         <w:t xml:space="preserve">Малюнок </w:t>
       </w:r>
-      <w:r>
-        <w:fldChar w:fldCharType="begin"/>
-      </w:r>
-      <w:r>
-        <w:instrText xml:space="preserve"> SEQ Малюнок \* ARABIC </w:instrText>
-      </w:r>
-      <w:r>
-        <w:fldChar w:fldCharType="separate"/>
-      </w:r>
-      <w:r>
-        <w:rPr>
-          <w:noProof/>
-        </w:rPr>
-        <w:t>9</w:t>
-      </w:r>
-      <w:r>
-        <w:rPr>
-          <w:noProof/>
-        </w:rPr>
-        <w:fldChar w:fldCharType="end"/>
-      </w:r>
+      <w:fldSimple w:instr=" SEQ Малюнок \* ARABIC ">
+        <w:r>
+          <w:rPr>
+            <w:noProof/>
+          </w:rPr>
+          <w:t>9</w:t>
+        </w:r>
+      </w:fldSimple>
       <w:r>
         <w:rPr>
           <w:lang w:val="en-US"/>
@@ -48986,27 +48676,14 @@
       <w:r>
         <w:t xml:space="preserve">Малюнок </w:t>
       </w:r>
-      <w:r>
-        <w:fldChar w:fldCharType="begin"/>
-      </w:r>
-      <w:r>
-        <w:instrText xml:space="preserve"> SEQ Малюнок \* ARABIC </w:instrText>
-      </w:r>
-      <w:r>
-        <w:fldChar w:fldCharType="separate"/>
-      </w:r>
-      <w:r>
-        <w:rPr>
-          <w:noProof/>
-        </w:rPr>
-        <w:t>10</w:t>
-      </w:r>
-      <w:r>
-        <w:rPr>
-          <w:noProof/>
-        </w:rPr>
-        <w:fldChar w:fldCharType="end"/>
-      </w:r>
+      <w:fldSimple w:instr=" SEQ Малюнок \* ARABIC ">
+        <w:r>
+          <w:rPr>
+            <w:noProof/>
+          </w:rPr>
+          <w:t>10</w:t>
+        </w:r>
+      </w:fldSimple>
       <w:r>
         <w:rPr>
           <w:lang w:val="en-US"/>
@@ -49204,27 +48881,14 @@
       <w:r>
         <w:t xml:space="preserve">Малюнок </w:t>
       </w:r>
-      <w:r>
-        <w:fldChar w:fldCharType="begin"/>
-      </w:r>
-      <w:r>
-        <w:instrText xml:space="preserve"> SEQ Малюнок \* ARABIC </w:instrText>
-      </w:r>
-      <w:r>
-        <w:fldChar w:fldCharType="separate"/>
-      </w:r>
-      <w:r>
-        <w:rPr>
-          <w:noProof/>
-        </w:rPr>
-        <w:t>11</w:t>
-      </w:r>
-      <w:r>
-        <w:rPr>
-          <w:noProof/>
-        </w:rPr>
-        <w:fldChar w:fldCharType="end"/>
-      </w:r>
+      <w:fldSimple w:instr=" SEQ Малюнок \* ARABIC ">
+        <w:r>
+          <w:rPr>
+            <w:noProof/>
+          </w:rPr>
+          <w:t>11</w:t>
+        </w:r>
+      </w:fldSimple>
       <w:r>
         <w:rPr>
           <w:lang w:val="en-US"/>
@@ -49431,27 +49095,14 @@
       <w:r>
         <w:t xml:space="preserve">Малюнок </w:t>
       </w:r>
-      <w:r>
-        <w:fldChar w:fldCharType="begin"/>
-      </w:r>
-      <w:r>
-        <w:instrText xml:space="preserve"> SEQ Малюнок \* ARABIC </w:instrText>
-      </w:r>
-      <w:r>
-        <w:fldChar w:fldCharType="separate"/>
-      </w:r>
-      <w:r>
-        <w:rPr>
-          <w:noProof/>
-        </w:rPr>
-        <w:t>12</w:t>
-      </w:r>
-      <w:r>
-        <w:rPr>
-          <w:noProof/>
-        </w:rPr>
-        <w:fldChar w:fldCharType="end"/>
-      </w:r>
+      <w:fldSimple w:instr=" SEQ Малюнок \* ARABIC ">
+        <w:r>
+          <w:rPr>
+            <w:noProof/>
+          </w:rPr>
+          <w:t>12</w:t>
+        </w:r>
+      </w:fldSimple>
       <w:r>
         <w:rPr>
           <w:lang w:val="en-US"/>
@@ -49529,27 +49180,14 @@
       <w:r>
         <w:t xml:space="preserve">Малюнок </w:t>
       </w:r>
-      <w:r>
-        <w:fldChar w:fldCharType="begin"/>
-      </w:r>
-      <w:r>
-        <w:instrText xml:space="preserve"> SEQ Малюнок \* ARABIC </w:instrText>
-      </w:r>
-      <w:r>
-        <w:fldChar w:fldCharType="separate"/>
-      </w:r>
-      <w:r>
-        <w:rPr>
-          <w:noProof/>
-        </w:rPr>
-        <w:t>13</w:t>
-      </w:r>
-      <w:r>
-        <w:rPr>
-          <w:noProof/>
-        </w:rPr>
-        <w:fldChar w:fldCharType="end"/>
-      </w:r>
+      <w:fldSimple w:instr=" SEQ Малюнок \* ARABIC ">
+        <w:r>
+          <w:rPr>
+            <w:noProof/>
+          </w:rPr>
+          <w:t>13</w:t>
+        </w:r>
+      </w:fldSimple>
       <w:r>
         <w:rPr>
           <w:lang w:val="en-US"/>
@@ -49628,27 +49266,14 @@
       <w:r>
         <w:t xml:space="preserve">Малюнок </w:t>
       </w:r>
-      <w:r>
-        <w:fldChar w:fldCharType="begin"/>
-      </w:r>
-      <w:r>
-        <w:instrText xml:space="preserve"> SEQ Малюнок \* ARABIC </w:instrText>
-      </w:r>
-      <w:r>
-        <w:fldChar w:fldCharType="separate"/>
-      </w:r>
-      <w:r>
-        <w:rPr>
-          <w:noProof/>
-        </w:rPr>
-        <w:t>14</w:t>
-      </w:r>
-      <w:r>
-        <w:rPr>
-          <w:noProof/>
-        </w:rPr>
-        <w:fldChar w:fldCharType="end"/>
-      </w:r>
+      <w:fldSimple w:instr=" SEQ Малюнок \* ARABIC ">
+        <w:r>
+          <w:rPr>
+            <w:noProof/>
+          </w:rPr>
+          <w:t>14</w:t>
+        </w:r>
+      </w:fldSimple>
       <w:r>
         <w:rPr>
           <w:lang w:val="en-US"/>
@@ -49844,27 +49469,14 @@
       <w:r>
         <w:t xml:space="preserve">Малюнок </w:t>
       </w:r>
-      <w:r>
-        <w:fldChar w:fldCharType="begin"/>
-      </w:r>
-      <w:r>
-        <w:instrText xml:space="preserve"> SEQ Малюнок \* ARABIC </w:instrText>
-      </w:r>
-      <w:r>
-        <w:fldChar w:fldCharType="separate"/>
-      </w:r>
-      <w:r>
-        <w:rPr>
-          <w:noProof/>
-        </w:rPr>
-        <w:t>15</w:t>
-      </w:r>
-      <w:r>
-        <w:rPr>
-          <w:noProof/>
-        </w:rPr>
-        <w:fldChar w:fldCharType="end"/>
-      </w:r>
+      <w:fldSimple w:instr=" SEQ Малюнок \* ARABIC ">
+        <w:r>
+          <w:rPr>
+            <w:noProof/>
+          </w:rPr>
+          <w:t>15</w:t>
+        </w:r>
+      </w:fldSimple>
       <w:r>
         <w:rPr>
           <w:lang w:val="en-US"/>
@@ -49937,27 +49549,14 @@
       <w:r>
         <w:t xml:space="preserve">Малюнок </w:t>
       </w:r>
-      <w:r>
-        <w:fldChar w:fldCharType="begin"/>
-      </w:r>
-      <w:r>
-        <w:instrText xml:space="preserve"> SEQ Малюнок \* ARABIC </w:instrText>
-      </w:r>
-      <w:r>
-        <w:fldChar w:fldCharType="separate"/>
-      </w:r>
-      <w:r>
-        <w:rPr>
-          <w:noProof/>
-        </w:rPr>
-        <w:t>16</w:t>
-      </w:r>
-      <w:r>
-        <w:rPr>
-          <w:noProof/>
-        </w:rPr>
-        <w:fldChar w:fldCharType="end"/>
-      </w:r>
+      <w:fldSimple w:instr=" SEQ Малюнок \* ARABIC ">
+        <w:r>
+          <w:rPr>
+            <w:noProof/>
+          </w:rPr>
+          <w:t>16</w:t>
+        </w:r>
+      </w:fldSimple>
       <w:r>
         <w:rPr>
           <w:lang w:val="en-US"/>
@@ -50021,27 +49620,14 @@
       <w:r>
         <w:t xml:space="preserve">Малюнок </w:t>
       </w:r>
-      <w:r>
-        <w:fldChar w:fldCharType="begin"/>
-      </w:r>
-      <w:r>
-        <w:instrText xml:space="preserve"> SEQ Малюнок \* ARABIC </w:instrText>
-      </w:r>
-      <w:r>
-        <w:fldChar w:fldCharType="separate"/>
-      </w:r>
-      <w:r>
-        <w:rPr>
-          <w:noProof/>
-        </w:rPr>
-        <w:t>17</w:t>
-      </w:r>
-      <w:r>
-        <w:rPr>
-          <w:noProof/>
-        </w:rPr>
-        <w:fldChar w:fldCharType="end"/>
-      </w:r>
+      <w:fldSimple w:instr=" SEQ Малюнок \* ARABIC ">
+        <w:r>
+          <w:rPr>
+            <w:noProof/>
+          </w:rPr>
+          <w:t>17</w:t>
+        </w:r>
+      </w:fldSimple>
       <w:r>
         <w:rPr>
           <w:lang w:val="en-US"/>
@@ -50394,27 +49980,14 @@
       <w:r>
         <w:t xml:space="preserve">Малюнок </w:t>
       </w:r>
-      <w:r>
-        <w:fldChar w:fldCharType="begin"/>
-      </w:r>
-      <w:r>
-        <w:instrText xml:space="preserve"> SEQ Малюнок \* ARABIC </w:instrText>
-      </w:r>
-      <w:r>
-        <w:fldChar w:fldCharType="separate"/>
-      </w:r>
-      <w:r>
-        <w:rPr>
-          <w:noProof/>
-        </w:rPr>
-        <w:t>18</w:t>
-      </w:r>
-      <w:r>
-        <w:rPr>
-          <w:noProof/>
-        </w:rPr>
-        <w:fldChar w:fldCharType="end"/>
-      </w:r>
+      <w:fldSimple w:instr=" SEQ Малюнок \* ARABIC ">
+        <w:r>
+          <w:rPr>
+            <w:noProof/>
+          </w:rPr>
+          <w:t>18</w:t>
+        </w:r>
+      </w:fldSimple>
       <w:r>
         <w:rPr>
           <w:lang w:val="en-US"/>
@@ -50784,7 +50357,7 @@
         <w:sz w:val="28"/>
         <w:szCs w:val="28"/>
       </w:rPr>
-      <w:t>2</w:t>
+      <w:t>25</w:t>
     </w:r>
     <w:r>
       <w:rPr>

</xml_diff>